<commit_message>
final commit for jan 25. Lang, auth
</commit_message>
<xml_diff>
--- a/TP_2.docx
+++ b/TP_2.docx
@@ -143,7 +143,6 @@
         </w:rPr>
       </w:pPr>
       <w:proofErr w:type="spellStart"/>
-      <w:proofErr w:type="gramStart"/>
       <w:r>
         <w:rPr>
           <w:rFonts w:cstheme="minorHAnsi"/>
@@ -159,7 +158,6 @@
         </w:rPr>
         <w:t xml:space="preserve"> :</w:t>
       </w:r>
-      <w:proofErr w:type="gramEnd"/>
       <w:r>
         <w:rPr>
           <w:rFonts w:cstheme="minorHAnsi"/>
@@ -215,15 +213,7 @@
       </w:r>
       <w:proofErr w:type="spellEnd"/>
       <w:r>
-        <w:t xml:space="preserve"> nommée </w:t>
-      </w:r>
-      <w:proofErr w:type="gramStart"/>
-      <w:r>
-        <w:t>Maisonneuve{</w:t>
-      </w:r>
-      <w:proofErr w:type="gramEnd"/>
-      <w:r>
-        <w:t xml:space="preserve">votre matricule} (1 pt) </w:t>
+        <w:t xml:space="preserve"> nommée Maisonneuve{votre matricule} (1 pt) </w:t>
       </w:r>
     </w:p>
     <w:p>
@@ -807,29 +797,6 @@
       <w:pPr>
         <w:rPr>
           <w:rFonts w:cstheme="minorHAnsi"/>
-          <w:lang w:val="fr-FR"/>
-        </w:rPr>
-      </w:pPr>
-    </w:p>
-    <w:p>
-      <w:pPr>
-        <w:rPr>
-          <w:rFonts w:cstheme="minorHAnsi"/>
-          <w:lang w:val="fr-FR"/>
-        </w:rPr>
-      </w:pPr>
-      <w:r>
-        <w:rPr>
-          <w:rFonts w:cstheme="minorHAnsi"/>
-          <w:lang w:val="fr-FR"/>
-        </w:rPr>
-        <w:t xml:space="preserve">Login </w:t>
-      </w:r>
-    </w:p>
-    <w:p>
-      <w:pPr>
-        <w:rPr>
-          <w:rFonts w:cstheme="minorHAnsi"/>
           <w:lang w:val="en-CA"/>
         </w:rPr>
       </w:pPr>
@@ -839,7 +806,7 @@
           <w:rFonts w:cstheme="minorHAnsi"/>
           <w:lang w:val="en-CA"/>
         </w:rPr>
-        <w:t>Maisonn_etudiants</w:t>
+        <w:t>WebDev</w:t>
       </w:r>
       <w:proofErr w:type="spellEnd"/>
       <w:r>
@@ -847,22 +814,37 @@
           <w:rFonts w:cstheme="minorHAnsi"/>
           <w:lang w:val="en-CA"/>
         </w:rPr>
-        <w:t xml:space="preserve"> table: Needs to be linked to user ta</w:t>
-      </w:r>
-      <w:r>
-        <w:rPr>
-          <w:rFonts w:cstheme="minorHAnsi"/>
-          <w:lang w:val="en-CA"/>
-        </w:rPr>
-        <w:t xml:space="preserve">ble. Some of the </w:t>
-      </w:r>
+        <w:t xml:space="preserve"> :</w:t>
+      </w:r>
+      <w:r>
+        <w:rPr>
+          <w:rFonts w:cstheme="minorHAnsi"/>
+          <w:lang w:val="en-CA"/>
+        </w:rPr>
+        <w:t xml:space="preserve"> </w:t>
+      </w:r>
+      <w:r>
+        <w:rPr>
+          <w:rFonts w:cstheme="minorHAnsi"/>
+          <w:lang w:val="en-CA"/>
+        </w:rPr>
+        <w:t>https://e2395411.webdev.cmaisonneuve.qc.ca/Automne_2023/Cadriciel/TP_2_Forum_Maisonneuve/</w:t>
+      </w:r>
+    </w:p>
+    <w:p>
+      <w:pPr>
+        <w:rPr>
+          <w:rFonts w:cstheme="minorHAnsi"/>
+          <w:lang w:val="en-CA"/>
+        </w:rPr>
+      </w:pPr>
       <w:proofErr w:type="spellStart"/>
       <w:r>
         <w:rPr>
           <w:rFonts w:cstheme="minorHAnsi"/>
           <w:lang w:val="en-CA"/>
         </w:rPr>
-        <w:t>données</w:t>
+        <w:t>Usagers</w:t>
       </w:r>
       <w:proofErr w:type="spellEnd"/>
       <w:r>
@@ -870,174 +852,155 @@
           <w:rFonts w:cstheme="minorHAnsi"/>
           <w:lang w:val="en-CA"/>
         </w:rPr>
-        <w:t xml:space="preserve"> from student can be FK on the user table. To facilitate, we are adding a password column in the </w:t>
-      </w:r>
+        <w:t>:</w:t>
+      </w:r>
+    </w:p>
+    <w:p>
+      <w:pPr>
+        <w:rPr>
+          <w:rFonts w:cstheme="minorHAnsi"/>
+          <w:lang w:val="pt-BR"/>
+        </w:rPr>
+      </w:pPr>
       <w:proofErr w:type="spellStart"/>
       <w:r>
         <w:rPr>
           <w:rFonts w:cstheme="minorHAnsi"/>
-          <w:lang w:val="en-CA"/>
-        </w:rPr>
-        <w:t>etudiants</w:t>
+          <w:lang w:val="pt-BR"/>
+        </w:rPr>
+        <w:t>Username</w:t>
       </w:r>
       <w:proofErr w:type="spellEnd"/>
       <w:r>
         <w:rPr>
           <w:rFonts w:cstheme="minorHAnsi"/>
-          <w:lang w:val="en-CA"/>
-        </w:rPr>
-        <w:t xml:space="preserve"> table.</w:t>
-      </w:r>
-    </w:p>
-    <w:p>
-      <w:pPr>
-        <w:rPr>
-          <w:rFonts w:cstheme="minorHAnsi"/>
-          <w:lang w:val="en-CA"/>
-        </w:rPr>
-      </w:pPr>
-    </w:p>
-    <w:p>
-      <w:pPr>
-        <w:rPr>
-          <w:rFonts w:cstheme="minorHAnsi"/>
-          <w:lang w:val="en-CA"/>
-        </w:rPr>
-      </w:pPr>
-      <w:r>
-        <w:rPr>
-          <w:rFonts w:cstheme="minorHAnsi"/>
-          <w:lang w:val="en-CA"/>
-        </w:rPr>
-        <w:t xml:space="preserve">Users table - had already been created automatically when we did migrations </w:t>
+          <w:lang w:val="pt-BR"/>
+        </w:rPr>
+        <w:t xml:space="preserve"> : user1@me.com, </w:t>
       </w:r>
       <w:proofErr w:type="spellStart"/>
       <w:r>
         <w:rPr>
           <w:rFonts w:cstheme="minorHAnsi"/>
-          <w:lang w:val="en-CA"/>
-        </w:rPr>
-        <w:t>bc</w:t>
+          <w:lang w:val="pt-BR"/>
+        </w:rPr>
+        <w:t>Passwo</w:t>
+      </w:r>
+      <w:r>
+        <w:rPr>
+          <w:rFonts w:cstheme="minorHAnsi"/>
+          <w:lang w:val="pt-BR"/>
+        </w:rPr>
+        <w:t>rd</w:t>
       </w:r>
       <w:proofErr w:type="spellEnd"/>
       <w:r>
         <w:rPr>
           <w:rFonts w:cstheme="minorHAnsi"/>
-          <w:lang w:val="en-CA"/>
-        </w:rPr>
-        <w:t xml:space="preserve"> Laravel automatically comes with a </w:t>
-      </w:r>
-      <w:proofErr w:type="gramStart"/>
-      <w:r>
-        <w:rPr>
-          <w:rFonts w:cstheme="minorHAnsi"/>
-          <w:lang w:val="en-CA"/>
-        </w:rPr>
-        <w:t>User</w:t>
-      </w:r>
-      <w:proofErr w:type="gramEnd"/>
-      <w:r>
-        <w:rPr>
-          <w:rFonts w:cstheme="minorHAnsi"/>
-          <w:lang w:val="en-CA"/>
-        </w:rPr>
-        <w:t xml:space="preserve"> model to facilitate authentication, etc. I had left it as it was for TP 1 </w:t>
-      </w:r>
+          <w:lang w:val="pt-BR"/>
+        </w:rPr>
+        <w:t xml:space="preserve"> : 123456</w:t>
+      </w:r>
+    </w:p>
+    <w:p>
+      <w:pPr>
+        <w:rPr>
+          <w:rFonts w:cstheme="minorHAnsi"/>
+          <w:lang w:val="pt-BR"/>
+        </w:rPr>
+      </w:pPr>
       <w:proofErr w:type="spellStart"/>
       <w:r>
         <w:rPr>
           <w:rFonts w:cstheme="minorHAnsi"/>
-          <w:lang w:val="en-CA"/>
-        </w:rPr>
-        <w:t>cuz</w:t>
+          <w:lang w:val="pt-BR"/>
+        </w:rPr>
+        <w:t>Username</w:t>
       </w:r>
       <w:proofErr w:type="spellEnd"/>
       <w:r>
         <w:rPr>
           <w:rFonts w:cstheme="minorHAnsi"/>
-          <w:lang w:val="en-CA"/>
-        </w:rPr>
-        <w:t xml:space="preserve"> </w:t>
+          <w:lang w:val="pt-BR"/>
+        </w:rPr>
+        <w:t xml:space="preserve"> : </w:t>
+      </w:r>
+      <w:r>
+        <w:rPr>
+          <w:rFonts w:cstheme="minorHAnsi"/>
+          <w:lang w:val="pt-BR"/>
+        </w:rPr>
+        <w:t>testuser@me.com</w:t>
+      </w:r>
+      <w:r>
+        <w:rPr>
+          <w:rFonts w:cstheme="minorHAnsi"/>
+          <w:lang w:val="pt-BR"/>
+        </w:rPr>
+        <w:t xml:space="preserve">, </w:t>
       </w:r>
       <w:proofErr w:type="spellStart"/>
       <w:r>
         <w:rPr>
           <w:rFonts w:cstheme="minorHAnsi"/>
-          <w:lang w:val="en-CA"/>
-        </w:rPr>
-        <w:t>i</w:t>
+          <w:lang w:val="pt-BR"/>
+        </w:rPr>
+        <w:t>Passwo</w:t>
+      </w:r>
+      <w:r>
+        <w:rPr>
+          <w:rFonts w:cstheme="minorHAnsi"/>
+          <w:lang w:val="pt-BR"/>
+        </w:rPr>
+        <w:t>rd</w:t>
       </w:r>
       <w:proofErr w:type="spellEnd"/>
       <w:r>
         <w:rPr>
           <w:rFonts w:cstheme="minorHAnsi"/>
-          <w:lang w:val="en-CA"/>
-        </w:rPr>
-        <w:t xml:space="preserve"> didn't need it but </w:t>
-      </w:r>
+          <w:lang w:val="pt-BR"/>
+        </w:rPr>
+        <w:t xml:space="preserve"> : 123456</w:t>
+      </w:r>
+    </w:p>
+    <w:p>
+      <w:pPr>
+        <w:rPr>
+          <w:rFonts w:cstheme="minorHAnsi"/>
+          <w:lang w:val="pt-BR"/>
+        </w:rPr>
+      </w:pPr>
+    </w:p>
+    <w:p>
+      <w:pPr>
+        <w:rPr>
+          <w:rFonts w:cstheme="minorHAnsi"/>
+          <w:lang w:val="pt-BR"/>
+        </w:rPr>
+      </w:pPr>
+    </w:p>
+    <w:p>
+      <w:pPr>
+        <w:rPr>
+          <w:rFonts w:cstheme="minorHAnsi"/>
+          <w:lang w:val="en-CA"/>
+        </w:rPr>
+      </w:pPr>
       <w:proofErr w:type="spellStart"/>
       <w:r>
         <w:rPr>
           <w:rFonts w:cstheme="minorHAnsi"/>
-          <w:lang w:val="en-CA"/>
-        </w:rPr>
-        <w:t>i</w:t>
+          <w:lang w:val="pt-BR"/>
+        </w:rPr>
+        <w:t>Modèle</w:t>
       </w:r>
       <w:proofErr w:type="spellEnd"/>
       <w:r>
         <w:rPr>
           <w:rFonts w:cstheme="minorHAnsi"/>
-          <w:lang w:val="en-CA"/>
-        </w:rPr>
-        <w:t xml:space="preserve"> knew </w:t>
-      </w:r>
-      <w:proofErr w:type="spellStart"/>
-      <w:r>
-        <w:rPr>
-          <w:rFonts w:cstheme="minorHAnsi"/>
-          <w:lang w:val="en-CA"/>
-        </w:rPr>
-        <w:t>i</w:t>
-      </w:r>
-      <w:proofErr w:type="spellEnd"/>
-      <w:r>
-        <w:rPr>
-          <w:rFonts w:cstheme="minorHAnsi"/>
-          <w:lang w:val="en-CA"/>
-        </w:rPr>
-        <w:t xml:space="preserve"> would in future. So now </w:t>
-      </w:r>
-      <w:proofErr w:type="spellStart"/>
-      <w:r>
-        <w:rPr>
-          <w:rFonts w:cstheme="minorHAnsi"/>
-          <w:lang w:val="en-CA"/>
-        </w:rPr>
-        <w:t>i</w:t>
-      </w:r>
-      <w:proofErr w:type="spellEnd"/>
-      <w:r>
-        <w:rPr>
-          <w:rFonts w:cstheme="minorHAnsi"/>
-          <w:lang w:val="en-CA"/>
-        </w:rPr>
-        <w:t xml:space="preserve"> will roll back the Users table migration, adjust the migration file to include all the FK referenced from the </w:t>
-      </w:r>
-      <w:proofErr w:type="spellStart"/>
-      <w:r>
-        <w:rPr>
-          <w:rFonts w:cstheme="minorHAnsi"/>
-          <w:lang w:val="en-CA"/>
-        </w:rPr>
-        <w:t>etudiants</w:t>
-      </w:r>
-      <w:proofErr w:type="spellEnd"/>
-      <w:r>
-        <w:rPr>
-          <w:rFonts w:cstheme="minorHAnsi"/>
-          <w:lang w:val="en-CA"/>
-        </w:rPr>
-        <w:t xml:space="preserve"> table and remigrate/create the Users table.</w:t>
+          <w:lang w:val="pt-BR"/>
+        </w:rPr>
+        <w:t xml:space="preserve"> EERD :</w:t>
       </w:r>
     </w:p>
     <w:p>
@@ -1062,10 +1025,10 @@
           <w:lang w:val="en-CA"/>
         </w:rPr>
         <w:drawing>
-          <wp:inline distT="0" distB="0" distL="0" distR="0" wp14:anchorId="6B9D2974" wp14:editId="0E73705C">
-            <wp:extent cx="5972810" cy="3603625"/>
-            <wp:effectExtent l="0" t="0" r="0" b="3175"/>
-            <wp:docPr id="2" name="Picture 2" descr="A computer screen shot of a computer&#10;&#10;Description automatically generated"/>
+          <wp:inline distT="0" distB="0" distL="0" distR="0" wp14:anchorId="6B9D2974" wp14:editId="68794100">
+            <wp:extent cx="5232244" cy="3603625"/>
+            <wp:effectExtent l="0" t="0" r="635" b="3175"/>
+            <wp:docPr id="2" name="Picture 2"/>
             <wp:cNvGraphicFramePr>
               <a:graphicFrameLocks xmlns:a="http://schemas.openxmlformats.org/drawingml/2006/main" noChangeAspect="1"/>
             </wp:cNvGraphicFramePr>
@@ -1073,7 +1036,7 @@
               <a:graphicData uri="http://schemas.openxmlformats.org/drawingml/2006/picture">
                 <pic:pic xmlns:pic="http://schemas.openxmlformats.org/drawingml/2006/picture">
                   <pic:nvPicPr>
-                    <pic:cNvPr id="2" name="Picture 2" descr="A computer screen shot of a computer&#10;&#10;Description automatically generated"/>
+                    <pic:cNvPr id="2" name="Picture 2"/>
                     <pic:cNvPicPr/>
                   </pic:nvPicPr>
                   <pic:blipFill>
@@ -1091,7 +1054,7 @@
                   <pic:spPr>
                     <a:xfrm>
                       <a:off x="0" y="0"/>
-                      <a:ext cx="5972810" cy="3603625"/>
+                      <a:ext cx="5232244" cy="3603625"/>
                     </a:xfrm>
                     <a:prstGeom prst="rect">
                       <a:avLst/>

</xml_diff>